<commit_message>
changed csc 133 project added csc 135 a2
</commit_message>
<xml_diff>
--- a/Fall 2017/CSC 135/Assignments/Joseph_Thornton_HW_2/josephthorntona2.docx
+++ b/Fall 2017/CSC 135/Assignments/Joseph_Thornton_HW_2/josephthorntona2.docx
@@ -4,6 +4,207 @@
   <w:body>
     <w:p>
       <w:r>
+        <w:t>1)</w:t>
+      </w:r>
+      <w:r>
+        <w:t xml:space="preserve"> </w:t>
+      </w:r>
+      <w:r>
+        <w:t>(</w:t>
+      </w:r>
+      <w:proofErr w:type="gramStart"/>
+      <w:r>
+        <w:t>define</w:t>
+      </w:r>
+      <w:proofErr w:type="gramEnd"/>
+      <w:r>
+        <w:t xml:space="preserve"> (make5 n m)</w:t>
+      </w:r>
+    </w:p>
+    <w:p>
+      <w:r>
+        <w:t xml:space="preserve"> </w:t>
+      </w:r>
+      <w:r>
+        <w:tab/>
+        <w:t xml:space="preserve"> (</w:t>
+      </w:r>
+      <w:proofErr w:type="spellStart"/>
+      <w:proofErr w:type="gramStart"/>
+      <w:r>
+        <w:t>cond</w:t>
+      </w:r>
+      <w:proofErr w:type="spellEnd"/>
+      <w:r>
+        <w:t>(</w:t>
+      </w:r>
+      <w:proofErr w:type="gramEnd"/>
+      <w:r>
+        <w:t>(= -2 (first2 m))-2)</w:t>
+      </w:r>
+    </w:p>
+    <w:p>
+      <w:r>
+        <w:t xml:space="preserve">       </w:t>
+      </w:r>
+      <w:r>
+        <w:tab/>
+        <w:t>((= -2 (last3 n))-2)</w:t>
+      </w:r>
+    </w:p>
+    <w:p>
+      <w:r>
+        <w:t xml:space="preserve">       </w:t>
+      </w:r>
+      <w:r>
+        <w:tab/>
+        <w:t>(else (+ (* (last3 n) 100</w:t>
+      </w:r>
+      <w:proofErr w:type="gramStart"/>
+      <w:r>
+        <w:t>)(</w:t>
+      </w:r>
+      <w:proofErr w:type="gramEnd"/>
+      <w:r>
+        <w:t>first2 m)))))</w:t>
+      </w:r>
+    </w:p>
+    <w:p>
+      <w:r>
+        <w:t>(</w:t>
+      </w:r>
+      <w:proofErr w:type="gramStart"/>
+      <w:r>
+        <w:t>define</w:t>
+      </w:r>
+      <w:proofErr w:type="gramEnd"/>
+      <w:r>
+        <w:t xml:space="preserve"> (first2 n)</w:t>
+      </w:r>
+    </w:p>
+    <w:p>
+      <w:r>
+        <w:t xml:space="preserve">  </w:t>
+      </w:r>
+      <w:r>
+        <w:tab/>
+        <w:t>(</w:t>
+      </w:r>
+      <w:proofErr w:type="spellStart"/>
+      <w:proofErr w:type="gramStart"/>
+      <w:r>
+        <w:t>cond</w:t>
+      </w:r>
+      <w:proofErr w:type="spellEnd"/>
+      <w:proofErr w:type="gramEnd"/>
+      <w:r>
+        <w:t xml:space="preserve"> ((&lt; n 0)(first2(- 0 n)))</w:t>
+      </w:r>
+    </w:p>
+    <w:p>
+      <w:r>
+        <w:t xml:space="preserve">       </w:t>
+      </w:r>
+      <w:r>
+        <w:tab/>
+        <w:t xml:space="preserve"> ((&lt; n 10)-2)</w:t>
+      </w:r>
+    </w:p>
+    <w:p>
+      <w:r>
+        <w:t xml:space="preserve">        </w:t>
+      </w:r>
+      <w:r>
+        <w:tab/>
+        <w:t>((&lt; n 100</w:t>
+      </w:r>
+      <w:proofErr w:type="gramStart"/>
+      <w:r>
+        <w:t>)n</w:t>
+      </w:r>
+      <w:proofErr w:type="gramEnd"/>
+      <w:r>
+        <w:t>)</w:t>
+      </w:r>
+    </w:p>
+    <w:p>
+      <w:r>
+        <w:t xml:space="preserve">       </w:t>
+      </w:r>
+      <w:r>
+        <w:tab/>
+        <w:t xml:space="preserve"> (</w:t>
+      </w:r>
+      <w:proofErr w:type="gramStart"/>
+      <w:r>
+        <w:t>else(</w:t>
+      </w:r>
+      <w:proofErr w:type="gramEnd"/>
+      <w:r>
+        <w:t>first2 (floor(/ n 10))))))</w:t>
+      </w:r>
+    </w:p>
+    <w:p>
+      <w:r>
+        <w:t>(</w:t>
+      </w:r>
+      <w:proofErr w:type="gramStart"/>
+      <w:r>
+        <w:t>define</w:t>
+      </w:r>
+      <w:proofErr w:type="gramEnd"/>
+      <w:r>
+        <w:t xml:space="preserve"> (last3 n)</w:t>
+      </w:r>
+    </w:p>
+    <w:p>
+      <w:r>
+        <w:t xml:space="preserve">  </w:t>
+      </w:r>
+      <w:r>
+        <w:tab/>
+        <w:t>(</w:t>
+      </w:r>
+      <w:proofErr w:type="spellStart"/>
+      <w:proofErr w:type="gramStart"/>
+      <w:r>
+        <w:t>cond</w:t>
+      </w:r>
+      <w:proofErr w:type="spellEnd"/>
+      <w:proofErr w:type="gramEnd"/>
+      <w:r>
+        <w:t xml:space="preserve"> ((&lt; n 0)(last3 (- 0 n)))</w:t>
+      </w:r>
+    </w:p>
+    <w:p>
+      <w:r>
+        <w:t xml:space="preserve">       </w:t>
+      </w:r>
+      <w:r>
+        <w:tab/>
+        <w:t xml:space="preserve"> ((&lt; n 100)-2)</w:t>
+      </w:r>
+    </w:p>
+    <w:p>
+      <w:r>
+        <w:t xml:space="preserve">        (</w:t>
+      </w:r>
+      <w:proofErr w:type="gramStart"/>
+      <w:r>
+        <w:t>else</w:t>
+      </w:r>
+      <w:proofErr w:type="gramEnd"/>
+      <w:r>
+        <w:t xml:space="preserve"> (modulo n 1000))))</w:t>
+      </w:r>
+    </w:p>
+    <w:p>
+      <w:r>
+        <w:t xml:space="preserve">       </w:t>
+      </w:r>
+    </w:p>
+    <w:p>
+      <w:r>
         <w:t>2)</w:t>
       </w:r>
       <w:r>
@@ -109,10 +310,7 @@
     </w:p>
     <w:p>
       <w:r>
-        <w:t xml:space="preserve">3) </w:t>
-      </w:r>
-      <w:r>
-        <w:t>(</w:t>
+        <w:t>3) (</w:t>
       </w:r>
       <w:proofErr w:type="gramStart"/>
       <w:r>
@@ -137,173 +335,86 @@
       </w:r>
       <w:r>
         <w:tab/>
-      </w:r>
-      <w:r>
         <w:t xml:space="preserve"> (</w:t>
       </w:r>
       <w:proofErr w:type="spellStart"/>
-      <w:proofErr w:type="gramStart"/>
       <w:r>
         <w:t>cond</w:t>
       </w:r>
       <w:proofErr w:type="spellEnd"/>
-      <w:proofErr w:type="gramEnd"/>
-      <w:r>
-        <w:t xml:space="preserve"> ((= N 0) (list E))</w:t>
-      </w:r>
-    </w:p>
-    <w:p>
-      <w:r>
-        <w:t xml:space="preserve">       </w:t>
-      </w:r>
-      <w:r>
-        <w:tab/>
-      </w:r>
-      <w:r>
-        <w:t xml:space="preserve"> </w:t>
-      </w:r>
-      <w:r>
-        <w:tab/>
-      </w:r>
-      <w:r>
-        <w:t>(else (cons E (</w:t>
-      </w:r>
-      <w:proofErr w:type="spellStart"/>
-      <w:r>
-        <w:t>buildListh</w:t>
-      </w:r>
-      <w:proofErr w:type="spellEnd"/>
-      <w:r>
-        <w:t xml:space="preserve"> (- N 1) E)))))</w:t>
-      </w:r>
-    </w:p>
-    <w:p>
-      <w:r>
-        <w:t>(</w:t>
-      </w:r>
-      <w:proofErr w:type="gramStart"/>
-      <w:r>
-        <w:t>define</w:t>
-      </w:r>
-      <w:proofErr w:type="gramEnd"/>
-      <w:r>
-        <w:t xml:space="preserve"> (</w:t>
-      </w:r>
-      <w:proofErr w:type="spellStart"/>
-      <w:r>
-        <w:t>buildList</w:t>
-      </w:r>
-      <w:proofErr w:type="spellEnd"/>
-      <w:r>
-        <w:t xml:space="preserve"> N E)(display(</w:t>
-      </w:r>
-      <w:proofErr w:type="spellStart"/>
-      <w:r>
-        <w:t>buildListh</w:t>
-      </w:r>
-      <w:proofErr w:type="spellEnd"/>
-      <w:r>
-        <w:t xml:space="preserve"> N E)))</w:t>
-      </w:r>
-    </w:p>
-    <w:p>
-      <w:r>
-        <w:t xml:space="preserve">4) </w:t>
-      </w:r>
-      <w:r>
-        <w:t>(</w:t>
-      </w:r>
-      <w:proofErr w:type="gramStart"/>
-      <w:r>
-        <w:t>define</w:t>
-      </w:r>
-      <w:proofErr w:type="gramEnd"/>
-      <w:r>
-        <w:t xml:space="preserve"> (</w:t>
-      </w:r>
-      <w:proofErr w:type="spellStart"/>
-      <w:r>
-        <w:t>listpicket</w:t>
-      </w:r>
-      <w:proofErr w:type="spellEnd"/>
-      <w:r>
-        <w:t xml:space="preserve"> P L)</w:t>
-      </w:r>
-    </w:p>
-    <w:p>
-      <w:r>
-        <w:t xml:space="preserve"> </w:t>
-      </w:r>
-      <w:r>
-        <w:t xml:space="preserve">     </w:t>
-      </w:r>
-      <w:r>
-        <w:t xml:space="preserve"> (</w:t>
-      </w:r>
-      <w:proofErr w:type="spellStart"/>
-      <w:proofErr w:type="gramStart"/>
-      <w:r>
-        <w:t>cond</w:t>
-      </w:r>
-      <w:proofErr w:type="spellEnd"/>
-      <w:proofErr w:type="gramEnd"/>
-      <w:r>
-        <w:t xml:space="preserve"> ((null? P) ((</w:t>
-      </w:r>
-      <w:proofErr w:type="gramStart"/>
-      <w:r>
-        <w:t>null</w:t>
-      </w:r>
-      <w:proofErr w:type="gramEnd"/>
-      <w:r>
-        <w:t>? L)'()))</w:t>
-      </w:r>
-    </w:p>
-    <w:p>
-      <w:r>
-        <w:t xml:space="preserve">      </w:t>
-      </w:r>
-      <w:r>
-        <w:t xml:space="preserve">  </w:t>
-      </w:r>
-      <w:r>
-        <w:t xml:space="preserve">  ((</w:t>
-      </w:r>
-      <w:proofErr w:type="gramStart"/>
-      <w:r>
-        <w:t>null</w:t>
-      </w:r>
-      <w:proofErr w:type="gramEnd"/>
-      <w:r>
-        <w:t>? (</w:t>
-      </w:r>
-      <w:proofErr w:type="spellStart"/>
-      <w:proofErr w:type="gramStart"/>
-      <w:r>
-        <w:t>cdr</w:t>
-      </w:r>
-      <w:proofErr w:type="spellEnd"/>
-      <w:proofErr w:type="gramEnd"/>
-      <w:r>
-        <w:t xml:space="preserve"> L)) (</w:t>
-      </w:r>
-      <w:proofErr w:type="gramStart"/>
-      <w:r>
-        <w:t>cons</w:t>
-      </w:r>
-      <w:proofErr w:type="gramEnd"/>
-      <w:r>
-        <w:t xml:space="preserve"> (car L) (list P)))</w:t>
-      </w:r>
-    </w:p>
-    <w:p>
-      <w:r>
-        <w:t xml:space="preserve">       </w:t>
+      <w:r>
+        <w:t xml:space="preserve"> ((= N 1</w:t>
       </w:r>
       <w:bookmarkStart w:id="0" w:name="_GoBack"/>
       <w:bookmarkEnd w:id="0"/>
       <w:r>
-        <w:t xml:space="preserve"> (else (cons P (cons (car L)(</w:t>
+        <w:t>) (list E))</w:t>
+      </w:r>
+    </w:p>
+    <w:p>
+      <w:r>
+        <w:t xml:space="preserve">       </w:t>
+      </w:r>
+      <w:r>
+        <w:tab/>
+        <w:t xml:space="preserve"> </w:t>
+      </w:r>
+      <w:r>
+        <w:tab/>
+        <w:t>(else (cons E (</w:t>
+      </w:r>
+      <w:proofErr w:type="spellStart"/>
+      <w:r>
+        <w:t>buildListh</w:t>
+      </w:r>
+      <w:proofErr w:type="spellEnd"/>
+      <w:r>
+        <w:t xml:space="preserve"> (- N 1) E)))))</w:t>
+      </w:r>
+    </w:p>
+    <w:p>
+      <w:r>
+        <w:t>(</w:t>
+      </w:r>
+      <w:proofErr w:type="gramStart"/>
+      <w:r>
+        <w:t>define</w:t>
+      </w:r>
+      <w:proofErr w:type="gramEnd"/>
+      <w:r>
+        <w:t xml:space="preserve"> (</w:t>
+      </w:r>
+      <w:proofErr w:type="spellStart"/>
+      <w:r>
+        <w:t>buildList</w:t>
+      </w:r>
+      <w:proofErr w:type="spellEnd"/>
+      <w:r>
+        <w:t xml:space="preserve"> N E)(display(</w:t>
+      </w:r>
+      <w:proofErr w:type="spellStart"/>
+      <w:r>
+        <w:t>buildListh</w:t>
+      </w:r>
+      <w:proofErr w:type="spellEnd"/>
+      <w:r>
+        <w:t xml:space="preserve"> N E)))</w:t>
+      </w:r>
+    </w:p>
+    <w:p>
+      <w:r>
+        <w:t xml:space="preserve">4) </w:t>
+      </w:r>
+      <w:r>
+        <w:t>(</w:t>
+      </w:r>
+      <w:proofErr w:type="gramStart"/>
+      <w:r>
+        <w:t>define</w:t>
+      </w:r>
+      <w:proofErr w:type="gramEnd"/>
+      <w:r>
+        <w:t xml:space="preserve"> (</w:t>
       </w:r>
       <w:proofErr w:type="spellStart"/>
       <w:r>
@@ -311,6 +422,78 @@
       </w:r>
       <w:proofErr w:type="spellEnd"/>
       <w:r>
+        <w:t xml:space="preserve"> P L)</w:t>
+      </w:r>
+    </w:p>
+    <w:p>
+      <w:r>
+        <w:t xml:space="preserve">       (</w:t>
+      </w:r>
+      <w:proofErr w:type="spellStart"/>
+      <w:proofErr w:type="gramStart"/>
+      <w:r>
+        <w:t>cond</w:t>
+      </w:r>
+      <w:proofErr w:type="spellEnd"/>
+      <w:proofErr w:type="gramEnd"/>
+      <w:r>
+        <w:t xml:space="preserve"> ((null? P) ((</w:t>
+      </w:r>
+      <w:proofErr w:type="gramStart"/>
+      <w:r>
+        <w:t>null</w:t>
+      </w:r>
+      <w:proofErr w:type="gramEnd"/>
+      <w:r>
+        <w:t>? L)'()))</w:t>
+      </w:r>
+    </w:p>
+    <w:p>
+      <w:r>
+        <w:t xml:space="preserve">          ((</w:t>
+      </w:r>
+      <w:proofErr w:type="gramStart"/>
+      <w:r>
+        <w:t>null</w:t>
+      </w:r>
+      <w:proofErr w:type="gramEnd"/>
+      <w:r>
+        <w:t>? (</w:t>
+      </w:r>
+      <w:proofErr w:type="spellStart"/>
+      <w:proofErr w:type="gramStart"/>
+      <w:r>
+        <w:t>cdr</w:t>
+      </w:r>
+      <w:proofErr w:type="spellEnd"/>
+      <w:proofErr w:type="gramEnd"/>
+      <w:r>
+        <w:t xml:space="preserve"> L)) (cons </w:t>
+      </w:r>
+      <w:proofErr w:type="gramStart"/>
+      <w:r>
+        <w:t>P(</w:t>
+      </w:r>
+      <w:proofErr w:type="gramEnd"/>
+      <w:r>
+        <w:t>cons (car L) (list P))))</w:t>
+      </w:r>
+    </w:p>
+    <w:p>
+      <w:r>
+        <w:t xml:space="preserve">        (else (cons P (cons (car L</w:t>
+      </w:r>
+      <w:proofErr w:type="gramStart"/>
+      <w:r>
+        <w:t>)(</w:t>
+      </w:r>
+      <w:proofErr w:type="spellStart"/>
+      <w:proofErr w:type="gramEnd"/>
+      <w:r>
+        <w:t>listpicket</w:t>
+      </w:r>
+      <w:proofErr w:type="spellEnd"/>
+      <w:r>
         <w:t xml:space="preserve"> P (</w:t>
       </w:r>
       <w:proofErr w:type="spellStart"/>
@@ -320,6 +503,254 @@
       <w:proofErr w:type="spellEnd"/>
       <w:r>
         <w:t xml:space="preserve"> L)))))))</w:t>
+      </w:r>
+    </w:p>
+    <w:p>
+      <w:r>
+        <w:lastRenderedPageBreak/>
+        <w:t>5) (</w:t>
+      </w:r>
+      <w:proofErr w:type="gramStart"/>
+      <w:r>
+        <w:t>define</w:t>
+      </w:r>
+      <w:proofErr w:type="gramEnd"/>
+      <w:r>
+        <w:t xml:space="preserve"> (</w:t>
+      </w:r>
+      <w:proofErr w:type="spellStart"/>
+      <w:r>
+        <w:t>listpicketallh</w:t>
+      </w:r>
+      <w:proofErr w:type="spellEnd"/>
+      <w:r>
+        <w:t xml:space="preserve"> P L)</w:t>
+      </w:r>
+    </w:p>
+    <w:p>
+      <w:r>
+        <w:t xml:space="preserve">  </w:t>
+      </w:r>
+      <w:r>
+        <w:tab/>
+        <w:t>(</w:t>
+      </w:r>
+      <w:proofErr w:type="spellStart"/>
+      <w:proofErr w:type="gramStart"/>
+      <w:r>
+        <w:t>cond</w:t>
+      </w:r>
+      <w:proofErr w:type="spellEnd"/>
+      <w:proofErr w:type="gramEnd"/>
+    </w:p>
+    <w:p>
+      <w:r>
+        <w:t xml:space="preserve">    </w:t>
+      </w:r>
+      <w:r>
+        <w:tab/>
+        <w:t>((</w:t>
+      </w:r>
+      <w:proofErr w:type="gramStart"/>
+      <w:r>
+        <w:t>empty</w:t>
+      </w:r>
+      <w:proofErr w:type="gramEnd"/>
+      <w:r>
+        <w:t>? L) '())</w:t>
+      </w:r>
+    </w:p>
+    <w:p>
+      <w:pPr>
+        <w:ind w:left="720"/>
+      </w:pPr>
+      <w:r>
+        <w:t>((</w:t>
+      </w:r>
+      <w:proofErr w:type="gramStart"/>
+      <w:r>
+        <w:t>list</w:t>
+      </w:r>
+      <w:proofErr w:type="gramEnd"/>
+      <w:r>
+        <w:t>? (</w:t>
+      </w:r>
+      <w:proofErr w:type="gramStart"/>
+      <w:r>
+        <w:t>car</w:t>
+      </w:r>
+      <w:proofErr w:type="gramEnd"/>
+      <w:r>
+        <w:t xml:space="preserve"> L))(</w:t>
+      </w:r>
+      <w:proofErr w:type="gramStart"/>
+      <w:r>
+        <w:t>cons(</w:t>
+      </w:r>
+      <w:proofErr w:type="gramEnd"/>
+      <w:r>
+        <w:t>append (list P)(</w:t>
+      </w:r>
+      <w:proofErr w:type="spellStart"/>
+      <w:r>
+        <w:t>listpicketallh</w:t>
+      </w:r>
+      <w:proofErr w:type="spellEnd"/>
+      <w:r>
+        <w:t xml:space="preserve"> P (car L)))(append (list P)(</w:t>
+      </w:r>
+      <w:proofErr w:type="spellStart"/>
+      <w:r>
+        <w:t>listpicketallh</w:t>
+      </w:r>
+      <w:proofErr w:type="spellEnd"/>
+      <w:r>
+        <w:t xml:space="preserve"> P (</w:t>
+      </w:r>
+      <w:proofErr w:type="spellStart"/>
+      <w:r>
+        <w:t>cdr</w:t>
+      </w:r>
+      <w:proofErr w:type="spellEnd"/>
+      <w:r>
+        <w:t xml:space="preserve"> L)))))</w:t>
+      </w:r>
+    </w:p>
+    <w:p>
+      <w:r>
+        <w:t xml:space="preserve">    </w:t>
+      </w:r>
+      <w:r>
+        <w:tab/>
+        <w:t>(else (append (append (</w:t>
+      </w:r>
+      <w:proofErr w:type="gramStart"/>
+      <w:r>
+        <w:t>list(</w:t>
+      </w:r>
+      <w:proofErr w:type="gramEnd"/>
+      <w:r>
+        <w:t>car L))(list P))(</w:t>
+      </w:r>
+      <w:proofErr w:type="spellStart"/>
+      <w:r>
+        <w:t>listpicketallh</w:t>
+      </w:r>
+      <w:proofErr w:type="spellEnd"/>
+      <w:r>
+        <w:t xml:space="preserve"> P (</w:t>
+      </w:r>
+      <w:proofErr w:type="spellStart"/>
+      <w:r>
+        <w:t>cdr</w:t>
+      </w:r>
+      <w:proofErr w:type="spellEnd"/>
+      <w:r>
+        <w:t xml:space="preserve"> L))))))                                     </w:t>
+      </w:r>
+    </w:p>
+    <w:p>
+      <w:r>
+        <w:t xml:space="preserve"> (</w:t>
+      </w:r>
+      <w:proofErr w:type="gramStart"/>
+      <w:r>
+        <w:t>define</w:t>
+      </w:r>
+      <w:proofErr w:type="gramEnd"/>
+      <w:r>
+        <w:t xml:space="preserve"> (</w:t>
+      </w:r>
+      <w:proofErr w:type="spellStart"/>
+      <w:r>
+        <w:t>listpicketall</w:t>
+      </w:r>
+      <w:proofErr w:type="spellEnd"/>
+      <w:r>
+        <w:t xml:space="preserve"> P L)(append (list P)(</w:t>
+      </w:r>
+      <w:proofErr w:type="spellStart"/>
+      <w:r>
+        <w:t>listpicketallh</w:t>
+      </w:r>
+      <w:proofErr w:type="spellEnd"/>
+      <w:r>
+        <w:t xml:space="preserve"> P L)))</w:t>
+      </w:r>
+    </w:p>
+    <w:p>
+      <w:r>
+        <w:t>6.)</w:t>
+      </w:r>
+    </w:p>
+    <w:p>
+      <w:r>
+        <w:t xml:space="preserve"> </w:t>
+      </w:r>
+      <w:r>
+        <w:t>(</w:t>
+      </w:r>
+      <w:proofErr w:type="gramStart"/>
+      <w:r>
+        <w:t>define</w:t>
+      </w:r>
+      <w:proofErr w:type="gramEnd"/>
+      <w:r>
+        <w:t xml:space="preserve"> (</w:t>
+      </w:r>
+      <w:proofErr w:type="spellStart"/>
+      <w:r>
+        <w:t>selectN</w:t>
+      </w:r>
+      <w:proofErr w:type="spellEnd"/>
+      <w:r>
+        <w:t xml:space="preserve"> n) (lambda(x)(select n x)))</w:t>
+      </w:r>
+    </w:p>
+    <w:p>
+      <w:r>
+        <w:t>(</w:t>
+      </w:r>
+      <w:proofErr w:type="gramStart"/>
+      <w:r>
+        <w:t>define</w:t>
+      </w:r>
+      <w:proofErr w:type="gramEnd"/>
+      <w:r>
+        <w:t xml:space="preserve"> (select n x)</w:t>
+      </w:r>
+    </w:p>
+    <w:p>
+      <w:r>
+        <w:t xml:space="preserve">  (</w:t>
+      </w:r>
+      <w:proofErr w:type="spellStart"/>
+      <w:proofErr w:type="gramStart"/>
+      <w:r>
+        <w:t>cond</w:t>
+      </w:r>
+      <w:proofErr w:type="spellEnd"/>
+      <w:proofErr w:type="gramEnd"/>
+      <w:r>
+        <w:t xml:space="preserve"> ((= n 0) x)</w:t>
+      </w:r>
+    </w:p>
+    <w:p>
+      <w:r>
+        <w:t xml:space="preserve">        (else (select (- n 1</w:t>
+      </w:r>
+      <w:proofErr w:type="gramStart"/>
+      <w:r>
+        <w:t>)(</w:t>
+      </w:r>
+      <w:proofErr w:type="spellStart"/>
+      <w:proofErr w:type="gramEnd"/>
+      <w:r>
+        <w:t>cdr</w:t>
+      </w:r>
+      <w:proofErr w:type="spellEnd"/>
+      <w:r>
+        <w:t xml:space="preserve"> x)))))</w:t>
       </w:r>
     </w:p>
     <w:sectPr>

</xml_diff>